<commit_message>
updates to backend logic and templates
</commit_message>
<xml_diff>
--- a/futureImprovements.docx
+++ b/futureImprovements.docx
@@ -241,25 +241,34 @@
         </w:numPr>
       </w:pPr>
       <w:r>
-        <w:t>Facebook API and Google+ A</w:t>
+        <w:t>Facebook API and Google+ API for easier signup</w:t>
+      </w:r>
+    </w:p>
+    <w:p>
+      <w:pPr>
+        <w:pStyle w:val="ListParagraph"/>
+        <w:numPr>
+          <w:ilvl w:val="0"/>
+          <w:numId w:val="1"/>
+        </w:numPr>
+      </w:pPr>
+      <w:r>
+        <w:t>Yelp API</w:t>
+      </w:r>
+    </w:p>
+    <w:p>
+      <w:pPr>
+        <w:pStyle w:val="ListParagraph"/>
+        <w:numPr>
+          <w:ilvl w:val="0"/>
+          <w:numId w:val="1"/>
+        </w:numPr>
+      </w:pPr>
+      <w:r>
+        <w:t xml:space="preserve">Google Guides as a way to validate guide credibility </w:t>
       </w:r>
       <w:bookmarkStart w:id="0" w:name="_GoBack"/>
       <w:bookmarkEnd w:id="0"/>
-      <w:r>
-        <w:t>PI for easier signup</w:t>
-      </w:r>
-    </w:p>
-    <w:p>
-      <w:pPr>
-        <w:pStyle w:val="ListParagraph"/>
-        <w:numPr>
-          <w:ilvl w:val="0"/>
-          <w:numId w:val="1"/>
-        </w:numPr>
-      </w:pPr>
-      <w:r>
-        <w:t>Yelp API</w:t>
-      </w:r>
     </w:p>
     <w:p/>
     <w:p>

</xml_diff>